<commit_message>
Drucklayout, css refactoring, diverses
</commit_message>
<xml_diff>
--- a/doc/Dokumentation.docx
+++ b/doc/Dokumentation.docx
@@ -70,13 +70,8 @@
         </w:numPr>
       </w:pPr>
       <w:r>
-        <w:t>Oliver: Herausarbeiten der Anforderungen an Design/</w:t>
-      </w:r>
-      <w:proofErr w:type="spellStart"/>
-      <w:r>
-        <w:t>Usability</w:t>
-      </w:r>
-      <w:proofErr w:type="spellEnd"/>
+        <w:t>Oliver: Herausarbeiten der Anforderungen an Design/Usability</w:t>
+      </w:r>
     </w:p>
     <w:p>
       <w:pPr>
@@ -111,15 +106,7 @@
         </w:numPr>
       </w:pPr>
       <w:r>
-        <w:t xml:space="preserve">Kai: Vorbereitung der IDE und </w:t>
-      </w:r>
-      <w:proofErr w:type="spellStart"/>
-      <w:r>
-        <w:t>Git</w:t>
-      </w:r>
-      <w:proofErr w:type="spellEnd"/>
-      <w:r>
-        <w:t xml:space="preserve"> als Versionsverwaltungssystem</w:t>
+        <w:t>Kai: Vorbereitung der IDE und Git als Versionsverwaltungssystem</w:t>
       </w:r>
     </w:p>
     <w:p>
@@ -131,13 +118,8 @@
         </w:numPr>
       </w:pPr>
       <w:r>
-        <w:t xml:space="preserve">Oliver: Bereitstellung von </w:t>
-      </w:r>
-      <w:proofErr w:type="spellStart"/>
-      <w:r>
-        <w:t>Validatoren</w:t>
-      </w:r>
-      <w:proofErr w:type="spellEnd"/>
+        <w:t>Oliver: Bereitstellung von Validatoren</w:t>
+      </w:r>
     </w:p>
     <w:p/>
     <w:p>
@@ -225,21 +207,8 @@
           <w:numId w:val="2"/>
         </w:numPr>
       </w:pPr>
-      <w:proofErr w:type="spellStart"/>
-      <w:r>
-        <w:t>Javascript</w:t>
-      </w:r>
-      <w:proofErr w:type="spellEnd"/>
-      <w:r>
-        <w:t xml:space="preserve"> (für bessere </w:t>
-      </w:r>
-      <w:proofErr w:type="spellStart"/>
-      <w:r>
-        <w:t>Usability</w:t>
-      </w:r>
-      <w:proofErr w:type="spellEnd"/>
-      <w:r>
-        <w:t xml:space="preserve"> wird dies für die Grundfunktionen der Seite nicht benötigt)</w:t>
+      <w:r>
+        <w:t>Javascript (für bessere Usability wird dies für die Grundfunktionen der Seite nicht benötigt)</w:t>
       </w:r>
     </w:p>
     <w:p>
@@ -278,13 +247,8 @@
         <w:t xml:space="preserve">Unterstützung von </w:t>
       </w:r>
       <w:r>
-        <w:t xml:space="preserve">CSS, XHTML, XSD, XSLT und </w:t>
-      </w:r>
-      <w:proofErr w:type="spellStart"/>
-      <w:r>
-        <w:t>Javascript</w:t>
-      </w:r>
-      <w:proofErr w:type="spellEnd"/>
+        <w:t>CSS, XHTML, XSD, XSLT und Javascript</w:t>
+      </w:r>
     </w:p>
     <w:p>
       <w:pPr>
@@ -297,33 +261,11 @@
           <w:lang w:val="en-US"/>
         </w:rPr>
       </w:pPr>
-      <w:proofErr w:type="spellStart"/>
       <w:r>
         <w:rPr>
           <w:lang w:val="en-US"/>
         </w:rPr>
-        <w:t>Einarbeitung</w:t>
-      </w:r>
-      <w:proofErr w:type="spellEnd"/>
-      <w:r>
-        <w:rPr>
-          <w:lang w:val="en-US"/>
-        </w:rPr>
-        <w:t xml:space="preserve"> in </w:t>
-      </w:r>
-      <w:proofErr w:type="spellStart"/>
-      <w:r>
-        <w:rPr>
-          <w:lang w:val="en-US"/>
-        </w:rPr>
-        <w:t>Github</w:t>
-      </w:r>
-      <w:proofErr w:type="spellEnd"/>
-      <w:r>
-        <w:rPr>
-          <w:lang w:val="en-US"/>
-        </w:rPr>
-        <w:t xml:space="preserve"> (Shared Repository Model):</w:t>
+        <w:t>Einarbeitung in Github (Shared Repository Model):</w:t>
       </w:r>
     </w:p>
     <w:p>
@@ -394,19 +336,9 @@
           <w:numId w:val="2"/>
         </w:numPr>
       </w:pPr>
-      <w:proofErr w:type="spellStart"/>
-      <w:r>
-        <w:t>Branch</w:t>
-      </w:r>
-      <w:proofErr w:type="spellEnd"/>
-      <w:r>
-        <w:t xml:space="preserve"> von einzelnen Dateien mit anschließendem </w:t>
-      </w:r>
-      <w:proofErr w:type="spellStart"/>
-      <w:r>
-        <w:t>Merge</w:t>
-      </w:r>
-      <w:proofErr w:type="spellEnd"/>
+      <w:r>
+        <w:t>Branch von einzelnen Dateien mit anschließendem Merge</w:t>
+      </w:r>
     </w:p>
     <w:p>
       <w:pPr>
@@ -417,15 +349,7 @@
         </w:numPr>
       </w:pPr>
       <w:r>
-        <w:t xml:space="preserve">Einarbeitung in Adobe </w:t>
-      </w:r>
-      <w:proofErr w:type="spellStart"/>
-      <w:r>
-        <w:t>Photoshop</w:t>
-      </w:r>
-      <w:proofErr w:type="spellEnd"/>
-      <w:r>
-        <w:t xml:space="preserve"> CS3:</w:t>
+        <w:t>Einarbeitung in Adobe Photoshop CS3:</w:t>
       </w:r>
     </w:p>
     <w:p>
@@ -460,13 +384,8 @@
           <w:numId w:val="2"/>
         </w:numPr>
       </w:pPr>
-      <w:proofErr w:type="spellStart"/>
-      <w:r>
-        <w:t>Grunge</w:t>
-      </w:r>
-      <w:proofErr w:type="spellEnd"/>
-      <w:r>
-        <w:t xml:space="preserve"> Style</w:t>
+      <w:r>
+        <w:t>Grunge Style</w:t>
       </w:r>
     </w:p>
     <w:p>
@@ -490,23 +409,7 @@
         </w:numPr>
       </w:pPr>
       <w:r>
-        <w:t xml:space="preserve">Bereitstellung eines Test &amp; Entwicklungscomputers: Windows 7 Ultimate (64 </w:t>
-      </w:r>
-      <w:proofErr w:type="spellStart"/>
-      <w:r>
-        <w:t>bit</w:t>
-      </w:r>
-      <w:proofErr w:type="spellEnd"/>
-      <w:r>
-        <w:t xml:space="preserve">), IE 8, FF 5.0.1, Visual Studio 2010 Ultimate, </w:t>
-      </w:r>
-      <w:proofErr w:type="spellStart"/>
-      <w:r>
-        <w:t>Photoshop</w:t>
-      </w:r>
-      <w:proofErr w:type="spellEnd"/>
-      <w:r>
-        <w:t xml:space="preserve"> CS3, Intel Core i5 2,8Ghz, 4096Mb Ram</w:t>
+        <w:t>Bereitstellung eines Test &amp; Entwicklungscomputers: Windows 7 Ultimate (64 bit), IE 8, FF 5.0.1, Visual Studio 2010 Ultimate, Photoshop CS3, Intel Core i5 2,8Ghz, 4096Mb Ram</w:t>
       </w:r>
     </w:p>
     <w:p>
@@ -564,15 +467,7 @@
         </w:numPr>
       </w:pPr>
       <w:r>
-        <w:t xml:space="preserve">Besuch des XHTML </w:t>
-      </w:r>
-      <w:proofErr w:type="spellStart"/>
-      <w:r>
-        <w:t>Refresher</w:t>
-      </w:r>
-      <w:proofErr w:type="spellEnd"/>
-      <w:r>
-        <w:t xml:space="preserve"> Seminars an der NORDAKADEMIE</w:t>
+        <w:t>Besuch des XHTML Refresher Seminars an der NORDAKADEMIE</w:t>
       </w:r>
     </w:p>
     <w:p>
@@ -584,13 +479,8 @@
         </w:numPr>
       </w:pPr>
       <w:r>
-        <w:t xml:space="preserve">Vorbereitung erster Entwurfsideen mit </w:t>
-      </w:r>
-      <w:proofErr w:type="spellStart"/>
-      <w:r>
-        <w:t>Photoshop</w:t>
-      </w:r>
-      <w:proofErr w:type="spellEnd"/>
+        <w:t>Vorbereitung erster Entwurfsideen mit Photoshop</w:t>
+      </w:r>
     </w:p>
     <w:p>
       <w:pPr>
@@ -613,15 +503,7 @@
         </w:numPr>
       </w:pPr>
       <w:r>
-        <w:t xml:space="preserve">Testweise Realisierung von Mouseover ohne </w:t>
-      </w:r>
-      <w:proofErr w:type="spellStart"/>
-      <w:r>
-        <w:t>Javascript</w:t>
-      </w:r>
-      <w:proofErr w:type="spellEnd"/>
-      <w:r>
-        <w:t xml:space="preserve"> mit CSS</w:t>
+        <w:t>Testweise Realisierung von Mouseover ohne Javascript mit CSS</w:t>
       </w:r>
     </w:p>
     <w:p>
@@ -729,15 +611,7 @@
         </w:numPr>
       </w:pPr>
       <w:r>
-        <w:t xml:space="preserve">Weitere Tests im Umgang mit </w:t>
-      </w:r>
-      <w:proofErr w:type="spellStart"/>
-      <w:r>
-        <w:t>Git</w:t>
-      </w:r>
-      <w:proofErr w:type="spellEnd"/>
-      <w:r>
-        <w:t xml:space="preserve"> Hub:</w:t>
+        <w:t>Weitere Tests im Umgang mit Git Hub:</w:t>
       </w:r>
       <w:r>
         <w:t xml:space="preserve"> (Kai, Oliver)</w:t>
@@ -752,13 +626,8 @@
         </w:numPr>
       </w:pPr>
       <w:r>
-        <w:t xml:space="preserve">Gleichzeitiges Ändern einer Datei und Zusammenführen in einem </w:t>
-      </w:r>
-      <w:proofErr w:type="spellStart"/>
-      <w:r>
-        <w:t>Branch</w:t>
-      </w:r>
-      <w:proofErr w:type="spellEnd"/>
+        <w:t>Gleichzeitiges Ändern einer Datei und Zusammenführen in einem Branch</w:t>
+      </w:r>
     </w:p>
     <w:p>
       <w:r>
@@ -777,15 +646,7 @@
         </w:numPr>
       </w:pPr>
       <w:r>
-        <w:t xml:space="preserve">Fertigstellung des Designs in </w:t>
-      </w:r>
-      <w:proofErr w:type="spellStart"/>
-      <w:r>
-        <w:t>Photoshop</w:t>
-      </w:r>
-      <w:proofErr w:type="spellEnd"/>
-      <w:r>
-        <w:t xml:space="preserve"> </w:t>
+        <w:t xml:space="preserve">Fertigstellung des Designs in Photoshop </w:t>
       </w:r>
       <w:r>
         <w:t>(Oliver)</w:t>
@@ -800,15 +661,7 @@
         </w:numPr>
       </w:pPr>
       <w:r>
-        <w:t xml:space="preserve">Verworfen: </w:t>
-      </w:r>
-      <w:proofErr w:type="spellStart"/>
-      <w:r>
-        <w:t>Doodle</w:t>
-      </w:r>
-      <w:proofErr w:type="spellEnd"/>
-      <w:r>
-        <w:t>-Idee</w:t>
+        <w:t>Verworfen: Doodle-Idee</w:t>
       </w:r>
     </w:p>
     <w:p>
@@ -819,13 +672,8 @@
           <w:numId w:val="3"/>
         </w:numPr>
       </w:pPr>
-      <w:proofErr w:type="spellStart"/>
-      <w:r>
-        <w:t>Rollover</w:t>
-      </w:r>
-      <w:proofErr w:type="spellEnd"/>
-      <w:r>
-        <w:t>-Effekte realisiert</w:t>
+      <w:r>
+        <w:t>Rollover-Effekte realisiert</w:t>
       </w:r>
     </w:p>
     <w:p>
@@ -836,13 +684,8 @@
           <w:numId w:val="3"/>
         </w:numPr>
       </w:pPr>
-      <w:proofErr w:type="spellStart"/>
-      <w:r>
-        <w:t>Menuepunkte</w:t>
-      </w:r>
-      <w:proofErr w:type="spellEnd"/>
-      <w:r>
-        <w:t xml:space="preserve"> implementiert</w:t>
+      <w:r>
+        <w:t>Menuepunkte implementiert</w:t>
       </w:r>
     </w:p>
     <w:p>
@@ -858,13 +701,8 @@
           <w:numId w:val="3"/>
         </w:numPr>
       </w:pPr>
-      <w:proofErr w:type="spellStart"/>
-      <w:r>
-        <w:t>Slicing</w:t>
-      </w:r>
-      <w:proofErr w:type="spellEnd"/>
-      <w:r>
-        <w:t xml:space="preserve"> des Designs und Export in Dateien</w:t>
+      <w:r>
+        <w:t>Slicing des Designs und Export in Dateien</w:t>
       </w:r>
       <w:r>
         <w:t xml:space="preserve"> (Oliver)</w:t>
@@ -938,23 +776,7 @@
         </w:numPr>
       </w:pPr>
       <w:r>
-        <w:t>Suche nach Lösung für „</w:t>
-      </w:r>
-      <w:proofErr w:type="spellStart"/>
-      <w:r>
-        <w:t>Flickering</w:t>
-      </w:r>
-      <w:proofErr w:type="spellEnd"/>
-      <w:r>
-        <w:t xml:space="preserve"> Bug“, diverse Lösungsansätze probiert, jedoch scheint der IE8 die Hintergründe stets neu zu laden und nicht zu </w:t>
-      </w:r>
-      <w:proofErr w:type="spellStart"/>
-      <w:r>
-        <w:t>Cachen</w:t>
-      </w:r>
-      <w:proofErr w:type="spellEnd"/>
-      <w:r>
-        <w:t>, es sei denn, man ändert die Header, die vom Webserver gesendet werden (in diesem Fall nicht vorhanden, bzw. ändert Browsereinstellungen). Dieses Problem konnte mit Win7 + IE8 reproduziert werden.</w:t>
+        <w:t>Suche nach Lösung für „Flickering Bug“, diverse Lösungsansätze probiert, jedoch scheint der IE8 die Hintergründe stets neu zu laden und nicht zu Cachen, es sei denn, man ändert die Header, die vom Webserver gesendet werden (in diesem Fall nicht vorhanden, bzw. ändert Browsereinstellungen). Dieses Problem konnte mit Win7 + IE8 reproduziert werden.</w:t>
       </w:r>
       <w:r>
         <w:t>(Kai)</w:t>
@@ -969,15 +791,7 @@
         </w:numPr>
       </w:pPr>
       <w:r>
-        <w:t xml:space="preserve">Vollständige „Übersetzung“ der in </w:t>
-      </w:r>
-      <w:proofErr w:type="spellStart"/>
-      <w:r>
-        <w:t>Photoshop</w:t>
-      </w:r>
-      <w:proofErr w:type="spellEnd"/>
-      <w:r>
-        <w:t xml:space="preserve"> designten Startseite in HTML und CSS(Oliver):</w:t>
+        <w:t>Vollständige „Übersetzung“ der in Photoshop designten Startseite in HTML und CSS(Oliver):</w:t>
       </w:r>
       <w:r>
         <w:tab/>
@@ -1041,13 +855,8 @@
         </w:numPr>
       </w:pPr>
       <w:r>
-        <w:t xml:space="preserve">Kleinere Designanpassungen / </w:t>
-      </w:r>
-      <w:proofErr w:type="spellStart"/>
-      <w:r>
-        <w:t>Detailaufhübschung</w:t>
-      </w:r>
-      <w:proofErr w:type="spellEnd"/>
+        <w:t>Kleinere Designanpassungen / Detailaufhübschung</w:t>
+      </w:r>
     </w:p>
     <w:p>
       <w:pPr>
@@ -1075,23 +884,7 @@
         </w:numPr>
       </w:pPr>
       <w:r>
-        <w:t>Problem bei der Benutzung von &lt;</w:t>
-      </w:r>
-      <w:proofErr w:type="spellStart"/>
-      <w:r>
-        <w:t>xsl:apply</w:t>
-      </w:r>
-      <w:proofErr w:type="spellEnd"/>
-      <w:r>
-        <w:t xml:space="preserve"> </w:t>
-      </w:r>
-      <w:proofErr w:type="spellStart"/>
-      <w:r>
-        <w:t>templates</w:t>
-      </w:r>
-      <w:proofErr w:type="spellEnd"/>
-      <w:r>
-        <w:t xml:space="preserve">&gt;. Es scheint, als würden dabei nicht richtig Parameter übergeben zu werden. Obwohl dies laut W3C spezifiziert ist: </w:t>
+        <w:t xml:space="preserve">Problem bei der Benutzung von &lt;xsl:apply templates&gt;. Es scheint, als würden dabei nicht richtig Parameter übergeben zu werden. Obwohl dies laut W3C spezifiziert ist: </w:t>
       </w:r>
       <w:hyperlink r:id="rId7" w:history="1">
         <w:r>
@@ -1111,15 +904,7 @@
         </w:numPr>
       </w:pPr>
       <w:r>
-        <w:t xml:space="preserve">Versuch das Problem eines </w:t>
-      </w:r>
-      <w:proofErr w:type="spellStart"/>
-      <w:r>
-        <w:t>Dictionaries</w:t>
-      </w:r>
-      <w:proofErr w:type="spellEnd"/>
-      <w:r>
-        <w:t xml:space="preserve"> über geschachtelte XMLs zu lösen schlägt in den Browsern IE und FF fehl.</w:t>
+        <w:t>Versuch das Problem eines Dictionaries über geschachtelte XMLs zu lösen schlägt in den Browsern IE und FF fehl.</w:t>
       </w:r>
     </w:p>
     <w:p>
@@ -1148,15 +933,7 @@
         </w:numPr>
       </w:pPr>
       <w:r>
-        <w:t>Oliver: Erstellung der XML-</w:t>
-      </w:r>
-      <w:proofErr w:type="spellStart"/>
-      <w:r>
-        <w:t>seiten</w:t>
-      </w:r>
-      <w:proofErr w:type="spellEnd"/>
-      <w:r>
-        <w:t xml:space="preserve"> für die einzelnen Kapitel.</w:t>
+        <w:t>Oliver: Erstellung der XML-seiten für die einzelnen Kapitel.</w:t>
       </w:r>
     </w:p>
     <w:p>
@@ -1180,15 +957,7 @@
         </w:numPr>
       </w:pPr>
       <w:r>
-        <w:t>Findung von Bildmaterial für die einzelnen Kapitel. (</w:t>
-      </w:r>
-      <w:proofErr w:type="spellStart"/>
-      <w:r>
-        <w:t>gross</w:t>
-      </w:r>
-      <w:proofErr w:type="spellEnd"/>
-      <w:r>
-        <w:t xml:space="preserve"> /klein)</w:t>
+        <w:t>Findung von Bildmaterial für die einzelnen Kapitel. (gross /klein)</w:t>
       </w:r>
     </w:p>
     <w:p>
@@ -1200,23 +969,7 @@
         </w:numPr>
       </w:pPr>
       <w:r>
-        <w:t xml:space="preserve">Beginn </w:t>
-      </w:r>
-      <w:proofErr w:type="spellStart"/>
-      <w:r>
-        <w:t>bilder</w:t>
-      </w:r>
-      <w:proofErr w:type="spellEnd"/>
-      <w:r>
-        <w:t xml:space="preserve"> auf </w:t>
-      </w:r>
-      <w:proofErr w:type="spellStart"/>
-      <w:r>
-        <w:t>Sickys</w:t>
-      </w:r>
-      <w:proofErr w:type="spellEnd"/>
-      <w:r>
-        <w:t xml:space="preserve"> zu packen.</w:t>
+        <w:t>Beginn bilder auf Sickys zu packen.</w:t>
       </w:r>
     </w:p>
     <w:p>
@@ -1239,15 +992,7 @@
     </w:p>
     <w:p>
       <w:r>
-        <w:t>XSLT erzeugt bei verkürzten Tags (z.B. &lt;</w:t>
-      </w:r>
-      <w:proofErr w:type="spellStart"/>
-      <w:r>
-        <w:t>img</w:t>
-      </w:r>
-      <w:proofErr w:type="spellEnd"/>
-      <w:r>
-        <w:t xml:space="preserve"> …/&gt;) keinen validen Code. Dabei wird das schließende „/“ am Ende „unterschlagen“.</w:t>
+        <w:t>XSLT erzeugt bei verkürzten Tags (z.B. &lt;img …/&gt;) keinen validen Code. Dabei wird das schließende „/“ am Ende „unterschlagen“.</w:t>
       </w:r>
     </w:p>
     <w:p>
@@ -1301,7 +1046,6 @@
         </w:rPr>
         <w:t>&lt;</w:t>
       </w:r>
-      <w:proofErr w:type="spellStart"/>
       <w:r>
         <w:rPr>
           <w:rFonts w:ascii="Consolas" w:hAnsi="Consolas" w:cs="Consolas"/>
@@ -1311,7 +1055,6 @@
         </w:rPr>
         <w:t>xsl:output</w:t>
       </w:r>
-      <w:proofErr w:type="spellEnd"/>
       <w:r>
         <w:rPr>
           <w:rFonts w:ascii="Consolas" w:hAnsi="Consolas" w:cs="Consolas"/>
@@ -1321,7 +1064,6 @@
         </w:rPr>
         <w:t xml:space="preserve"> </w:t>
       </w:r>
-      <w:proofErr w:type="spellStart"/>
       <w:r>
         <w:rPr>
           <w:rFonts w:ascii="Consolas" w:hAnsi="Consolas" w:cs="Consolas"/>
@@ -1331,7 +1073,6 @@
         </w:rPr>
         <w:t>method</w:t>
       </w:r>
-      <w:proofErr w:type="spellEnd"/>
       <w:r>
         <w:rPr>
           <w:rFonts w:ascii="Consolas" w:hAnsi="Consolas" w:cs="Consolas"/>
@@ -1349,7 +1090,6 @@
         </w:rPr>
         <w:t>"</w:t>
       </w:r>
-      <w:proofErr w:type="spellStart"/>
       <w:r>
         <w:rPr>
           <w:rFonts w:ascii="Consolas" w:hAnsi="Consolas" w:cs="Consolas"/>
@@ -1360,7 +1100,6 @@
         </w:rPr>
         <w:t>xml</w:t>
       </w:r>
-      <w:proofErr w:type="spellEnd"/>
       <w:r>
         <w:rPr>
           <w:rFonts w:ascii="Consolas" w:hAnsi="Consolas" w:cs="Consolas"/>
@@ -1372,31 +1111,7 @@
     </w:p>
     <w:p>
       <w:r>
-        <w:t xml:space="preserve">Statt </w:t>
-      </w:r>
-      <w:proofErr w:type="spellStart"/>
-      <w:r>
-        <w:t>method</w:t>
-      </w:r>
-      <w:proofErr w:type="spellEnd"/>
-      <w:r>
-        <w:t>=“</w:t>
-      </w:r>
-      <w:proofErr w:type="spellStart"/>
-      <w:r>
-        <w:t>html</w:t>
-      </w:r>
-      <w:proofErr w:type="spellEnd"/>
-      <w:r>
-        <w:t>“ kann also auch „</w:t>
-      </w:r>
-      <w:proofErr w:type="spellStart"/>
-      <w:r>
-        <w:t>xml</w:t>
-      </w:r>
-      <w:proofErr w:type="spellEnd"/>
-      <w:r>
-        <w:t>“ gesetzt werden.</w:t>
+        <w:t>Statt method=“html“ kann also auch „xml“ gesetzt werden.</w:t>
       </w:r>
     </w:p>
     <w:p>
@@ -1411,79 +1126,15 @@
     </w:p>
     <w:p>
       <w:r>
-        <w:t xml:space="preserve">Das Problem liegt daran, dass das </w:t>
-      </w:r>
-      <w:proofErr w:type="spellStart"/>
-      <w:r>
-        <w:t>Javascript</w:t>
-      </w:r>
-      <w:proofErr w:type="spellEnd"/>
-      <w:r>
-        <w:t>, um in der „</w:t>
-      </w:r>
-      <w:proofErr w:type="spellStart"/>
-      <w:r>
-        <w:t>method</w:t>
-      </w:r>
-      <w:proofErr w:type="spellEnd"/>
-      <w:r>
-        <w:t>=“</w:t>
-      </w:r>
-      <w:proofErr w:type="spellStart"/>
-      <w:r>
-        <w:t>html</w:t>
-      </w:r>
-      <w:proofErr w:type="spellEnd"/>
-      <w:r>
-        <w:t xml:space="preserve">““ – Methode auch im IE zu funktionieren via </w:t>
-      </w:r>
-      <w:proofErr w:type="spellStart"/>
-      <w:r>
-        <w:t>Javascript</w:t>
-      </w:r>
-      <w:proofErr w:type="spellEnd"/>
-      <w:r>
-        <w:t xml:space="preserve"> als Tag nachgeladen wird. </w:t>
-      </w:r>
-      <w:r>
-        <w:t xml:space="preserve">Dies funktioniert nun im </w:t>
-      </w:r>
-      <w:proofErr w:type="spellStart"/>
-      <w:r>
-        <w:t>Firefox</w:t>
-      </w:r>
-      <w:proofErr w:type="spellEnd"/>
-      <w:r>
-        <w:t xml:space="preserve"> nicht mehr.</w:t>
-      </w:r>
-    </w:p>
-    <w:p>
-      <w:r>
-        <w:t xml:space="preserve">Setzt man nun die Tags direkt, so funktioniert das Quiz im IE </w:t>
-      </w:r>
-      <w:proofErr w:type="spellStart"/>
-      <w:r>
-        <w:t>garnicht</w:t>
-      </w:r>
-      <w:proofErr w:type="spellEnd"/>
-      <w:r>
-        <w:t xml:space="preserve"> mehr. Im </w:t>
-      </w:r>
-      <w:proofErr w:type="spellStart"/>
-      <w:r>
-        <w:t>Firefox</w:t>
-      </w:r>
-      <w:proofErr w:type="spellEnd"/>
-      <w:r>
-        <w:t xml:space="preserve"> hingegen wird nun der Quelltext, wie erwartet vom </w:t>
-      </w:r>
-      <w:proofErr w:type="spellStart"/>
-      <w:r>
-        <w:t>Javascript</w:t>
-      </w:r>
-      <w:proofErr w:type="spellEnd"/>
-      <w:r>
-        <w:t xml:space="preserve"> erzeugt, jedoch funktioniert das Stylesheet für die erzeugten Elemente nicht mehr.</w:t>
+        <w:t xml:space="preserve">Das Problem liegt daran, dass das Javascript, um in der „method=“html““ – Methode auch im IE zu funktionieren via Javascript als Tag nachgeladen wird. </w:t>
+      </w:r>
+      <w:r>
+        <w:t>Dies funktioniert nun im Firefox nicht mehr.</w:t>
+      </w:r>
+    </w:p>
+    <w:p>
+      <w:r>
+        <w:t>Setzt man nun die Tags direkt, so funktioniert das Quiz im IE garnicht mehr. Im Firefox hingegen wird nun der Quelltext, wie erwartet vom Javascript erzeugt, jedoch funktioniert das Stylesheet für die erzeugten Elemente nicht mehr.</w:t>
       </w:r>
     </w:p>
     <w:p>
@@ -1510,7 +1161,6 @@
         </w:rPr>
         <w:t>&lt;</w:t>
       </w:r>
-      <w:proofErr w:type="spellStart"/>
       <w:r>
         <w:rPr>
           <w:rFonts w:ascii="Consolas" w:hAnsi="Consolas" w:cs="Consolas"/>
@@ -1520,7 +1170,6 @@
         </w:rPr>
         <w:t>xsl:output</w:t>
       </w:r>
-      <w:proofErr w:type="spellEnd"/>
       <w:r>
         <w:rPr>
           <w:rFonts w:ascii="Consolas" w:hAnsi="Consolas" w:cs="Consolas"/>
@@ -1530,7 +1179,6 @@
         </w:rPr>
         <w:t xml:space="preserve"> </w:t>
       </w:r>
-      <w:proofErr w:type="spellStart"/>
       <w:r>
         <w:rPr>
           <w:rFonts w:ascii="Consolas" w:hAnsi="Consolas" w:cs="Consolas"/>
@@ -1540,7 +1188,6 @@
         </w:rPr>
         <w:t>method</w:t>
       </w:r>
-      <w:proofErr w:type="spellEnd"/>
       <w:r>
         <w:rPr>
           <w:rFonts w:ascii="Consolas" w:hAnsi="Consolas" w:cs="Consolas"/>
@@ -1558,7 +1205,6 @@
         </w:rPr>
         <w:t>"</w:t>
       </w:r>
-      <w:proofErr w:type="spellStart"/>
       <w:r>
         <w:rPr>
           <w:rFonts w:ascii="Consolas" w:hAnsi="Consolas" w:cs="Consolas"/>
@@ -1569,7 +1215,6 @@
         </w:rPr>
         <w:t>html</w:t>
       </w:r>
-      <w:proofErr w:type="spellEnd"/>
       <w:r>
         <w:rPr>
           <w:rFonts w:ascii="Consolas" w:hAnsi="Consolas" w:cs="Consolas"/>
@@ -1582,39 +1227,7 @@
     <w:p>
       <w:r>
         <w:lastRenderedPageBreak/>
-        <w:t xml:space="preserve">Das Problem liegt an dieser Stelle nur im IE: Der IE 8 verträgt keine zweite Einbindung eines anderen Scripts. Somit muss das Script „nur“ mit </w:t>
-      </w:r>
-      <w:proofErr w:type="spellStart"/>
-      <w:r>
-        <w:t>Javascript</w:t>
-      </w:r>
-      <w:proofErr w:type="spellEnd"/>
-      <w:r>
-        <w:t xml:space="preserve"> nachgeladen werden. (Dass </w:t>
-      </w:r>
-      <w:proofErr w:type="spellStart"/>
-      <w:r>
-        <w:t>Javascript</w:t>
-      </w:r>
-      <w:proofErr w:type="spellEnd"/>
-      <w:r>
-        <w:t xml:space="preserve"> über </w:t>
-      </w:r>
-      <w:proofErr w:type="spellStart"/>
-      <w:r>
-        <w:t>document.createElement</w:t>
-      </w:r>
-      <w:proofErr w:type="spellEnd"/>
-      <w:r>
-        <w:t>(„</w:t>
-      </w:r>
-      <w:proofErr w:type="spellStart"/>
-      <w:r>
-        <w:t>img</w:t>
-      </w:r>
-      <w:proofErr w:type="spellEnd"/>
-      <w:r>
-        <w:t>“) kein valides XHTML produziert sei hier mal außen vor gelassen…</w:t>
+        <w:t>Das Problem liegt an dieser Stelle nur im IE: Der IE 8 verträgt keine zweite Einbindung eines anderen Scripts. Somit muss das Script „nur“ mit Javascript nachgeladen werden. (Dass Javascript über document.createElement(„img“) kein valides XHTML produziert sei hier mal außen vor gelassen…</w:t>
       </w:r>
       <w:bookmarkStart w:id="0" w:name="_GoBack"/>
       <w:bookmarkEnd w:id="0"/>
@@ -1633,15 +1246,7 @@
         </w:numPr>
       </w:pPr>
       <w:r>
-        <w:t>Oliver: Erstellung der HTML-</w:t>
-      </w:r>
-      <w:proofErr w:type="spellStart"/>
-      <w:r>
-        <w:t>seiten</w:t>
-      </w:r>
-      <w:proofErr w:type="spellEnd"/>
-      <w:r>
-        <w:t xml:space="preserve"> für den Steckbrief</w:t>
+        <w:t>Oliver: Erstellung der HTML-seiten für den Steckbrief</w:t>
       </w:r>
     </w:p>
     <w:p>
@@ -1665,15 +1270,7 @@
         </w:numPr>
       </w:pPr>
       <w:r>
-        <w:t xml:space="preserve">Realisierung von </w:t>
-      </w:r>
-      <w:proofErr w:type="spellStart"/>
-      <w:r>
-        <w:t>Hover</w:t>
-      </w:r>
-      <w:proofErr w:type="spellEnd"/>
-      <w:r>
-        <w:t>-Effekt für Karte + Tabelle daneben</w:t>
+        <w:t>Realisierung von Hover-Effekt für Karte + Tabelle daneben</w:t>
       </w:r>
     </w:p>
     <w:p>
@@ -1684,25 +1281,119 @@
           <w:numId w:val="5"/>
         </w:numPr>
       </w:pPr>
-      <w:proofErr w:type="spellStart"/>
-      <w:r>
-        <w:t>Layouting</w:t>
-      </w:r>
-      <w:proofErr w:type="spellEnd"/>
-      <w:r>
-        <w:t xml:space="preserve"> der HTML-</w:t>
-      </w:r>
-      <w:proofErr w:type="spellStart"/>
-      <w:r>
-        <w:t>seite</w:t>
-      </w:r>
-      <w:proofErr w:type="spellEnd"/>
-    </w:p>
-    <w:p>
-      <w:pPr>
-        <w:pStyle w:val="Listenabsatz"/>
-        <w:ind w:left="1440"/>
-      </w:pPr>
+      <w:r>
+        <w:t>Layouting der HTML-seit</w:t>
+      </w:r>
+      <w:r>
+        <w:t>e</w:t>
+      </w:r>
+    </w:p>
+    <w:p>
+      <w:r>
+        <w:t>26.08.2011:</w:t>
+      </w:r>
+    </w:p>
+    <w:p>
+      <w:pPr>
+        <w:pStyle w:val="Listenabsatz"/>
+        <w:numPr>
+          <w:ilvl w:val="0"/>
+          <w:numId w:val="5"/>
+        </w:numPr>
+      </w:pPr>
+      <w:r>
+        <w:t>Oliver: Fertigstellen steckbreif</w:t>
+      </w:r>
+    </w:p>
+    <w:p>
+      <w:pPr>
+        <w:pStyle w:val="Listenabsatz"/>
+        <w:numPr>
+          <w:ilvl w:val="1"/>
+          <w:numId w:val="5"/>
+        </w:numPr>
+      </w:pPr>
+      <w:r>
+        <w:t>Mouseover feinschliff</w:t>
+      </w:r>
+    </w:p>
+    <w:p>
+      <w:pPr>
+        <w:pStyle w:val="Listenabsatz"/>
+        <w:numPr>
+          <w:ilvl w:val="1"/>
+          <w:numId w:val="5"/>
+        </w:numPr>
+      </w:pPr>
+      <w:r>
+        <w:t>Mouseover bugfix IE</w:t>
+      </w:r>
+    </w:p>
+    <w:p>
+      <w:pPr>
+        <w:pStyle w:val="Listenabsatz"/>
+        <w:numPr>
+          <w:ilvl w:val="1"/>
+          <w:numId w:val="5"/>
+        </w:numPr>
+      </w:pPr>
+      <w:r>
+        <w:t>hintergrundgrafiken</w:t>
+      </w:r>
+    </w:p>
+    <w:p>
+      <w:pPr>
+        <w:pStyle w:val="Listenabsatz"/>
+        <w:numPr>
+          <w:ilvl w:val="1"/>
+          <w:numId w:val="5"/>
+        </w:numPr>
+      </w:pPr>
+      <w:r>
+        <w:t>formatierung</w:t>
+      </w:r>
+    </w:p>
+    <w:p/>
+    <w:p>
+      <w:r>
+        <w:t>29.08.2011:</w:t>
+      </w:r>
+    </w:p>
+    <w:p>
+      <w:pPr>
+        <w:pStyle w:val="Listenabsatz"/>
+        <w:numPr>
+          <w:ilvl w:val="0"/>
+          <w:numId w:val="5"/>
+        </w:numPr>
+      </w:pPr>
+      <w:r>
+        <w:t xml:space="preserve">Oliver: Erstellung der Print-css-seiten </w:t>
+      </w:r>
+    </w:p>
+    <w:p>
+      <w:pPr>
+        <w:pStyle w:val="Listenabsatz"/>
+        <w:numPr>
+          <w:ilvl w:val="0"/>
+          <w:numId w:val="5"/>
+        </w:numPr>
+      </w:pPr>
+      <w:r>
+        <w:t>aufhübschen kultur / reiseziel</w:t>
+      </w:r>
+    </w:p>
+    <w:p>
+      <w:pPr>
+        <w:pStyle w:val="Listenabsatz"/>
+        <w:numPr>
+          <w:ilvl w:val="0"/>
+          <w:numId w:val="5"/>
+        </w:numPr>
+      </w:pPr>
+      <w:r>
+        <w:t>Css refactored</w:t>
+      </w:r>
     </w:p>
     <w:sectPr>
       <w:pgSz w:w="11906" w:h="16838"/>
@@ -1945,7 +1636,7 @@
   <w:abstractNum w:abstractNumId="2">
     <w:nsid w:val="52B810BE"/>
     <w:multiLevelType w:val="hybridMultilevel"/>
-    <w:tmpl w:val="3F88BB86"/>
+    <w:tmpl w:val="CBF4FF3A"/>
     <w:lvl w:ilvl="0" w:tplc="04070001">
       <w:start w:val="1"/>
       <w:numFmt w:val="bullet"/>
@@ -3004,7 +2695,7 @@
 </file>
 
 <file path=customXml/itemProps1.xml><?xml version="1.0" encoding="utf-8"?>
-<ds:datastoreItem xmlns:ds="http://schemas.openxmlformats.org/officeDocument/2006/customXml" ds:itemID="{D441457B-CF54-4567-A615-57042BC2CFA7}">
+<ds:datastoreItem xmlns:ds="http://schemas.openxmlformats.org/officeDocument/2006/customXml" ds:itemID="{1EA222F2-1855-439B-A2C8-929BDD822E9B}">
   <ds:schemaRefs>
     <ds:schemaRef ds:uri="http://schemas.openxmlformats.org/officeDocument/2006/bibliography"/>
   </ds:schemaRefs>

</xml_diff>